<commit_message>
added stuff to .docx
</commit_message>
<xml_diff>
--- a/NarayMarton_LB_M293_V1.docx
+++ b/NarayMarton_LB_M293_V1.docx
@@ -9,12 +9,6 @@
           <w:rFonts w:ascii="Arial" w:hAnsi="Arial" w:cs="Arial"/>
         </w:rPr>
       </w:pPr>
-      <w:r>
-        <w:rPr>
-          <w:rFonts w:ascii="Arial" w:hAnsi="Arial" w:cs="Arial"/>
-        </w:rPr>
-        <w:t xml:space="preserve"> </w:t>
-      </w:r>
       <w:r>
         <w:rPr>
           <w:rFonts w:ascii="Arial" w:hAnsi="Arial" w:cs="Arial"/>
@@ -285,23 +279,7 @@
               <w:cnfStyle w:val="000000000000" w:firstRow="0" w:lastRow="0" w:firstColumn="0" w:lastColumn="0" w:oddVBand="0" w:evenVBand="0" w:oddHBand="0" w:evenHBand="0" w:firstRowFirstColumn="0" w:firstRowLastColumn="0" w:lastRowFirstColumn="0" w:lastRowLastColumn="0"/>
             </w:pPr>
             <w:r>
-              <w:t>Die Folder-Struktur ist korrekt (für leichtere Navigation via URL -&gt; https://ww.xyz.netlify.app/index.html, /cv.html, /</w:t>
-            </w:r>
-            <w:proofErr w:type="spellStart"/>
-            <w:r>
-              <w:t>projects</w:t>
-            </w:r>
-            <w:proofErr w:type="spellEnd"/>
-            <w:r>
-              <w:t xml:space="preserve">/projectxy.html, </w:t>
-            </w:r>
-            <w:proofErr w:type="spellStart"/>
-            <w:r>
-              <w:t>usw</w:t>
-            </w:r>
-            <w:proofErr w:type="spellEnd"/>
-            <w:r>
-              <w:t>…)</w:t>
+              <w:t>Die Folder-Struktur ist korrekt (für leichtere Navigation via URL -&gt; https://ww.xyz.netlify.app/index.html, /cv.html, /projects/projectxy.html, usw…)</w:t>
             </w:r>
           </w:p>
         </w:tc>
@@ -409,15 +387,7 @@
               <w:t>Die Inhalte von den Containern überfliessen nicht, das Bild oder der Text passt sich der Containergrösse an</w:t>
             </w:r>
             <w:r>
-              <w:t xml:space="preserve"> oder ist </w:t>
-            </w:r>
-            <w:proofErr w:type="spellStart"/>
-            <w:r>
-              <w:t>scrollbar</w:t>
-            </w:r>
-            <w:proofErr w:type="spellEnd"/>
-            <w:r>
-              <w:t xml:space="preserve"> im Container selbst</w:t>
+              <w:t xml:space="preserve"> oder ist scrollbar im Container selbst</w:t>
             </w:r>
             <w:r>
               <w:t>.</w:t>
@@ -465,13 +435,8 @@
               <w:t xml:space="preserve">Die Bilder werden von Text umzingelt, wenn sie im gleichen Container sind. </w:t>
             </w:r>
             <w:r>
-              <w:t xml:space="preserve">(Image </w:t>
-            </w:r>
-            <w:proofErr w:type="spellStart"/>
-            <w:r>
-              <w:t>Float</w:t>
-            </w:r>
-            <w:proofErr w:type="spellEnd"/>
+              <w:t>(Image Float</w:t>
+            </w:r>
             <w:r>
               <w:t xml:space="preserve"> wurde verwendet</w:t>
             </w:r>
@@ -1348,23 +1313,7 @@
         </w:rPr>
       </w:pPr>
       <w:r>
-        <w:t>(</w:t>
-      </w:r>
-      <w:proofErr w:type="spellStart"/>
-      <w:r>
-        <w:t>Row</w:t>
-      </w:r>
-      <w:proofErr w:type="spellEnd"/>
-      <w:r>
-        <w:t xml:space="preserve">-Containerwerden einfach zu </w:t>
-      </w:r>
-      <w:proofErr w:type="spellStart"/>
-      <w:r>
-        <w:t>Column</w:t>
-      </w:r>
-      <w:proofErr w:type="spellEnd"/>
-      <w:r>
-        <w:t>-Containern in der Handyversion)</w:t>
+        <w:t>(Row-Containerwerden einfach zu Column-Containern in der Handyversion)</w:t>
       </w:r>
       <w:r>
         <w:rPr>
@@ -1478,23 +1427,7 @@
         <w:t>Das Mockup ist gut machbar</w:t>
       </w:r>
       <w:r>
-        <w:t>, alle Container sind entweder in Reihen (</w:t>
-      </w:r>
-      <w:proofErr w:type="spellStart"/>
-      <w:r>
-        <w:t>row</w:t>
-      </w:r>
-      <w:proofErr w:type="spellEnd"/>
-      <w:r>
-        <w:t>) oder Säulen (</w:t>
-      </w:r>
-      <w:proofErr w:type="spellStart"/>
-      <w:r>
-        <w:t>column</w:t>
-      </w:r>
-      <w:proofErr w:type="spellEnd"/>
-      <w:r>
-        <w:t>). So kann die Struktur leicht mit Flexbox oder Grid implementiert werden. Manches wiederholt sich auch wieder, wie z. B. der Footer.</w:t>
+        <w:t>, alle Container sind entweder in Reihen (row) oder Säulen (column). So kann die Struktur leicht mit Flexbox oder Grid implementiert werden. Manches wiederholt sich auch wieder, wie z. B. der Footer.</w:t>
       </w:r>
     </w:p>
     <w:p/>
@@ -1521,33 +1454,23 @@
         <w:rPr>
           <w:rFonts w:ascii="Arial" w:hAnsi="Arial" w:cs="Arial"/>
         </w:rPr>
-        <w:t xml:space="preserve">Entwickeln einer lauffähigen Website als «Proof </w:t>
-      </w:r>
-      <w:proofErr w:type="spellStart"/>
-      <w:r>
-        <w:rPr>
-          <w:rFonts w:ascii="Arial" w:hAnsi="Arial" w:cs="Arial"/>
-        </w:rPr>
-        <w:t>of</w:t>
-      </w:r>
-      <w:proofErr w:type="spellEnd"/>
-      <w:r>
-        <w:rPr>
-          <w:rFonts w:ascii="Arial" w:hAnsi="Arial" w:cs="Arial"/>
-        </w:rPr>
-        <w:t xml:space="preserve"> Concept»</w:t>
+        <w:t>Entwickeln einer lauffähigen Website als «Proof of Concept»</w:t>
       </w:r>
     </w:p>
     <w:p/>
     <w:p>
       <w:r>
-        <w:t xml:space="preserve">Noch </w:t>
-      </w:r>
-      <w:proofErr w:type="spellStart"/>
+        <w:t>Noch</w:t>
+      </w:r>
+      <w:r>
+        <w:t xml:space="preserve"> kein</w:t>
+      </w:r>
+      <w:r>
+        <w:t xml:space="preserve"> </w:t>
+      </w:r>
       <w:r>
         <w:t>text</w:t>
       </w:r>
-      <w:proofErr w:type="spellEnd"/>
     </w:p>
     <w:sectPr>
       <w:pgSz w:w="11906" w:h="16838"/>

</xml_diff>

<commit_message>
added screenshots of html validation
</commit_message>
<xml_diff>
--- a/NarayMarton_LB_M293_V1.docx
+++ b/NarayMarton_LB_M293_V1.docx
@@ -1598,6 +1598,288 @@
       </w:r>
       <w:r>
         <w:t xml:space="preserve"> von Google Fonts.</w:t>
+      </w:r>
+    </w:p>
+    <w:p/>
+    <w:p>
+      <w:pPr>
+        <w:rPr>
+          <w:b/>
+          <w:bCs/>
+        </w:rPr>
+      </w:pPr>
+      <w:r>
+        <w:rPr>
+          <w:b/>
+          <w:bCs/>
+        </w:rPr>
+        <w:lastRenderedPageBreak/>
+        <w:t>Validation:</w:t>
+      </w:r>
+    </w:p>
+    <w:p>
+      <w:r>
+        <w:rPr>
+          <w:b/>
+          <w:bCs/>
+        </w:rPr>
+        <w:drawing>
+          <wp:inline distT="0" distB="0" distL="0" distR="0" wp14:anchorId="47909A0D" wp14:editId="796E1748">
+            <wp:extent cx="5157216" cy="1287876"/>
+            <wp:effectExtent l="0" t="0" r="5715" b="7620"/>
+            <wp:docPr id="2" name="Picture 2" descr="Graphical user interface, text, application&#10;&#10;Description automatically generated"/>
+            <wp:cNvGraphicFramePr>
+              <a:graphicFrameLocks xmlns:a="http://schemas.openxmlformats.org/drawingml/2006/main" noChangeAspect="1"/>
+            </wp:cNvGraphicFramePr>
+            <a:graphic xmlns:a="http://schemas.openxmlformats.org/drawingml/2006/main">
+              <a:graphicData uri="http://schemas.openxmlformats.org/drawingml/2006/picture">
+                <pic:pic xmlns:pic="http://schemas.openxmlformats.org/drawingml/2006/picture">
+                  <pic:nvPicPr>
+                    <pic:cNvPr id="2" name="Picture 2" descr="Graphical user interface, text, application&#10;&#10;Description automatically generated"/>
+                    <pic:cNvPicPr/>
+                  </pic:nvPicPr>
+                  <pic:blipFill>
+                    <a:blip r:embed="rId7"/>
+                    <a:stretch>
+                      <a:fillRect/>
+                    </a:stretch>
+                  </pic:blipFill>
+                  <pic:spPr>
+                    <a:xfrm>
+                      <a:off x="0" y="0"/>
+                      <a:ext cx="5177652" cy="1292979"/>
+                    </a:xfrm>
+                    <a:prstGeom prst="rect">
+                      <a:avLst/>
+                    </a:prstGeom>
+                  </pic:spPr>
+                </pic:pic>
+              </a:graphicData>
+            </a:graphic>
+          </wp:inline>
+        </w:drawing>
+      </w:r>
+    </w:p>
+    <w:p>
+      <w:r>
+        <w:rPr>
+          <w:b/>
+          <w:bCs/>
+        </w:rPr>
+        <w:drawing>
+          <wp:inline distT="0" distB="0" distL="0" distR="0" wp14:anchorId="39A1677D" wp14:editId="15C133C8">
+            <wp:extent cx="5193792" cy="1322327"/>
+            <wp:effectExtent l="0" t="0" r="6985" b="0"/>
+            <wp:docPr id="4" name="Picture 4" descr="Graphical user interface, text, application&#10;&#10;Description automatically generated"/>
+            <wp:cNvGraphicFramePr>
+              <a:graphicFrameLocks xmlns:a="http://schemas.openxmlformats.org/drawingml/2006/main" noChangeAspect="1"/>
+            </wp:cNvGraphicFramePr>
+            <a:graphic xmlns:a="http://schemas.openxmlformats.org/drawingml/2006/main">
+              <a:graphicData uri="http://schemas.openxmlformats.org/drawingml/2006/picture">
+                <pic:pic xmlns:pic="http://schemas.openxmlformats.org/drawingml/2006/picture">
+                  <pic:nvPicPr>
+                    <pic:cNvPr id="4" name="Picture 4" descr="Graphical user interface, text, application&#10;&#10;Description automatically generated"/>
+                    <pic:cNvPicPr/>
+                  </pic:nvPicPr>
+                  <pic:blipFill>
+                    <a:blip r:embed="rId8"/>
+                    <a:stretch>
+                      <a:fillRect/>
+                    </a:stretch>
+                  </pic:blipFill>
+                  <pic:spPr>
+                    <a:xfrm>
+                      <a:off x="0" y="0"/>
+                      <a:ext cx="5224419" cy="1330125"/>
+                    </a:xfrm>
+                    <a:prstGeom prst="rect">
+                      <a:avLst/>
+                    </a:prstGeom>
+                  </pic:spPr>
+                </pic:pic>
+              </a:graphicData>
+            </a:graphic>
+          </wp:inline>
+        </w:drawing>
+      </w:r>
+    </w:p>
+    <w:p>
+      <w:r>
+        <w:rPr>
+          <w:b/>
+          <w:bCs/>
+        </w:rPr>
+        <w:drawing>
+          <wp:inline distT="0" distB="0" distL="0" distR="0" wp14:anchorId="3905A8D5" wp14:editId="69C1FC01">
+            <wp:extent cx="5244998" cy="880947"/>
+            <wp:effectExtent l="0" t="0" r="0" b="0"/>
+            <wp:docPr id="5" name="Picture 5" descr="Graphical user interface&#10;&#10;Description automatically generated with low confidence"/>
+            <wp:cNvGraphicFramePr>
+              <a:graphicFrameLocks xmlns:a="http://schemas.openxmlformats.org/drawingml/2006/main" noChangeAspect="1"/>
+            </wp:cNvGraphicFramePr>
+            <a:graphic xmlns:a="http://schemas.openxmlformats.org/drawingml/2006/main">
+              <a:graphicData uri="http://schemas.openxmlformats.org/drawingml/2006/picture">
+                <pic:pic xmlns:pic="http://schemas.openxmlformats.org/drawingml/2006/picture">
+                  <pic:nvPicPr>
+                    <pic:cNvPr id="5" name="Picture 5" descr="Graphical user interface&#10;&#10;Description automatically generated with low confidence"/>
+                    <pic:cNvPicPr/>
+                  </pic:nvPicPr>
+                  <pic:blipFill>
+                    <a:blip r:embed="rId9"/>
+                    <a:stretch>
+                      <a:fillRect/>
+                    </a:stretch>
+                  </pic:blipFill>
+                  <pic:spPr>
+                    <a:xfrm>
+                      <a:off x="0" y="0"/>
+                      <a:ext cx="5310201" cy="891899"/>
+                    </a:xfrm>
+                    <a:prstGeom prst="rect">
+                      <a:avLst/>
+                    </a:prstGeom>
+                  </pic:spPr>
+                </pic:pic>
+              </a:graphicData>
+            </a:graphic>
+          </wp:inline>
+        </w:drawing>
+      </w:r>
+    </w:p>
+    <w:p>
+      <w:r>
+        <w:rPr>
+          <w:b/>
+          <w:bCs/>
+        </w:rPr>
+        <w:drawing>
+          <wp:inline distT="0" distB="0" distL="0" distR="0" wp14:anchorId="57489CC1" wp14:editId="233F85BB">
+            <wp:extent cx="5230368" cy="1379737"/>
+            <wp:effectExtent l="0" t="0" r="0" b="0"/>
+            <wp:docPr id="6" name="Picture 6" descr="Graphical user interface, text, application&#10;&#10;Description automatically generated"/>
+            <wp:cNvGraphicFramePr>
+              <a:graphicFrameLocks xmlns:a="http://schemas.openxmlformats.org/drawingml/2006/main" noChangeAspect="1"/>
+            </wp:cNvGraphicFramePr>
+            <a:graphic xmlns:a="http://schemas.openxmlformats.org/drawingml/2006/main">
+              <a:graphicData uri="http://schemas.openxmlformats.org/drawingml/2006/picture">
+                <pic:pic xmlns:pic="http://schemas.openxmlformats.org/drawingml/2006/picture">
+                  <pic:nvPicPr>
+                    <pic:cNvPr id="6" name="Picture 6" descr="Graphical user interface, text, application&#10;&#10;Description automatically generated"/>
+                    <pic:cNvPicPr/>
+                  </pic:nvPicPr>
+                  <pic:blipFill>
+                    <a:blip r:embed="rId10"/>
+                    <a:stretch>
+                      <a:fillRect/>
+                    </a:stretch>
+                  </pic:blipFill>
+                  <pic:spPr>
+                    <a:xfrm>
+                      <a:off x="0" y="0"/>
+                      <a:ext cx="5256413" cy="1386608"/>
+                    </a:xfrm>
+                    <a:prstGeom prst="rect">
+                      <a:avLst/>
+                    </a:prstGeom>
+                  </pic:spPr>
+                </pic:pic>
+              </a:graphicData>
+            </a:graphic>
+          </wp:inline>
+        </w:drawing>
+      </w:r>
+    </w:p>
+    <w:p>
+      <w:r>
+        <w:rPr>
+          <w:b/>
+          <w:bCs/>
+        </w:rPr>
+        <w:drawing>
+          <wp:inline distT="0" distB="0" distL="0" distR="0" wp14:anchorId="73B1135A" wp14:editId="43D08F3C">
+            <wp:extent cx="5282165" cy="1360628"/>
+            <wp:effectExtent l="0" t="0" r="0" b="0"/>
+            <wp:docPr id="7" name="Picture 7" descr="Graphical user interface, text, application, email&#10;&#10;Description automatically generated"/>
+            <wp:cNvGraphicFramePr>
+              <a:graphicFrameLocks xmlns:a="http://schemas.openxmlformats.org/drawingml/2006/main" noChangeAspect="1"/>
+            </wp:cNvGraphicFramePr>
+            <a:graphic xmlns:a="http://schemas.openxmlformats.org/drawingml/2006/main">
+              <a:graphicData uri="http://schemas.openxmlformats.org/drawingml/2006/picture">
+                <pic:pic xmlns:pic="http://schemas.openxmlformats.org/drawingml/2006/picture">
+                  <pic:nvPicPr>
+                    <pic:cNvPr id="7" name="Picture 7" descr="Graphical user interface, text, application, email&#10;&#10;Description automatically generated"/>
+                    <pic:cNvPicPr/>
+                  </pic:nvPicPr>
+                  <pic:blipFill>
+                    <a:blip r:embed="rId11"/>
+                    <a:stretch>
+                      <a:fillRect/>
+                    </a:stretch>
+                  </pic:blipFill>
+                  <pic:spPr>
+                    <a:xfrm>
+                      <a:off x="0" y="0"/>
+                      <a:ext cx="5330568" cy="1373096"/>
+                    </a:xfrm>
+                    <a:prstGeom prst="rect">
+                      <a:avLst/>
+                    </a:prstGeom>
+                  </pic:spPr>
+                </pic:pic>
+              </a:graphicData>
+            </a:graphic>
+          </wp:inline>
+        </w:drawing>
+      </w:r>
+    </w:p>
+    <w:p>
+      <w:r>
+        <w:rPr>
+          <w:b/>
+          <w:bCs/>
+        </w:rPr>
+        <w:drawing>
+          <wp:inline distT="0" distB="0" distL="0" distR="0" wp14:anchorId="5A79FF05" wp14:editId="02D8E41E">
+            <wp:extent cx="5229860" cy="1332090"/>
+            <wp:effectExtent l="0" t="0" r="0" b="1905"/>
+            <wp:docPr id="8" name="Picture 8" descr="Graphical user interface, text, application&#10;&#10;Description automatically generated"/>
+            <wp:cNvGraphicFramePr>
+              <a:graphicFrameLocks xmlns:a="http://schemas.openxmlformats.org/drawingml/2006/main" noChangeAspect="1"/>
+            </wp:cNvGraphicFramePr>
+            <a:graphic xmlns:a="http://schemas.openxmlformats.org/drawingml/2006/main">
+              <a:graphicData uri="http://schemas.openxmlformats.org/drawingml/2006/picture">
+                <pic:pic xmlns:pic="http://schemas.openxmlformats.org/drawingml/2006/picture">
+                  <pic:nvPicPr>
+                    <pic:cNvPr id="8" name="Picture 8" descr="Graphical user interface, text, application&#10;&#10;Description automatically generated"/>
+                    <pic:cNvPicPr/>
+                  </pic:nvPicPr>
+                  <pic:blipFill>
+                    <a:blip r:embed="rId12"/>
+                    <a:stretch>
+                      <a:fillRect/>
+                    </a:stretch>
+                  </pic:blipFill>
+                  <pic:spPr>
+                    <a:xfrm>
+                      <a:off x="0" y="0"/>
+                      <a:ext cx="5275266" cy="1343655"/>
+                    </a:xfrm>
+                    <a:prstGeom prst="rect">
+                      <a:avLst/>
+                    </a:prstGeom>
+                  </pic:spPr>
+                </pic:pic>
+              </a:graphicData>
+            </a:graphic>
+          </wp:inline>
+        </w:drawing>
+      </w:r>
+      <w:r>
+        <w:rPr>
+          <w:b/>
+          <w:bCs/>
+        </w:rPr>
+        <w:br/>
       </w:r>
     </w:p>
     <w:sectPr>

</xml_diff>